<commit_message>
Update 25 Jan NBAC TSC minutes folder
</commit_message>
<xml_diff>
--- a/nbac-meeting-minutes/25-Jan-2024/25 Jan 2024 NBAC TSC Meeting Announcement.docx
+++ b/nbac-meeting-minutes/25-Jan-2024/25 Jan 2024 NBAC TSC Meeting Announcement.docx
@@ -652,16 +652,6 @@
       </w:r>
     </w:p>
     <w:p>
-      <w:pPr>
-        <w:shd w:val="clear" w:color="auto" w:fill="FFFFFF"/>
-        <w:spacing w:after="0" w:line="240" w:lineRule="auto"/>
-        <w:rPr>
-          <w:rFonts w:ascii="Segoe UI" w:eastAsia="Times New Roman" w:hAnsi="Segoe UI" w:cs="Segoe UI"/>
-          <w:color w:val="000000"/>
-          <w:sz w:val="18"/>
-          <w:szCs w:val="18"/>
-        </w:rPr>
-      </w:pPr>
       <w:r>
         <w:rPr>
           <w:rFonts w:ascii="Arial" w:eastAsia="Times New Roman" w:hAnsi="Arial" w:cs="Arial"/>
@@ -672,271 +662,234 @@
         </w:rPr>
         <w:t> </w:t>
       </w:r>
-    </w:p>
-    <w:p>
-      <w:pPr>
-        <w:shd w:val="clear" w:color="auto" w:fill="FFFFFF"/>
-        <w:spacing w:after="0" w:line="240" w:lineRule="auto"/>
-        <w:rPr>
-          <w:rFonts w:ascii="Segoe UI" w:eastAsia="Times New Roman" w:hAnsi="Segoe UI" w:cs="Segoe UI"/>
-          <w:color w:val="000000"/>
-          <w:sz w:val="18"/>
-          <w:szCs w:val="18"/>
-        </w:rPr>
-      </w:pPr>
-      <w:r>
-        <w:rPr>
-          <w:rFonts w:ascii="Arial" w:eastAsia="Times New Roman" w:hAnsi="Arial" w:cs="Arial"/>
+      <w:r>
+        <w:rPr>
           <w:color w:val="252424"/>
           <w:sz w:val="36"/>
           <w:szCs w:val="36"/>
-          <w:bdr w:val="none" w:sz="0" w:space="0" w:color="auto" w:frame="1"/>
-        </w:rPr>
-        <w:t>Microsoft NBAC TSC Teams Meeting 25 Jan 2024 1- 2 PM EST </w:t>
-      </w:r>
-      <w:r>
-        <w:rPr>
-          <w:rFonts w:ascii="Arial" w:eastAsia="Times New Roman" w:hAnsi="Arial" w:cs="Arial"/>
-          <w:color w:val="000000"/>
-          <w:bdr w:val="none" w:sz="0" w:space="0" w:color="auto" w:frame="1"/>
-        </w:rPr>
-        <w:t> </w:t>
-      </w:r>
-    </w:p>
-    <w:p>
-      <w:pPr>
-        <w:shd w:val="clear" w:color="auto" w:fill="FFFFFF"/>
-        <w:spacing w:after="0" w:line="240" w:lineRule="auto"/>
-        <w:rPr>
-          <w:rFonts w:ascii="Segoe UI" w:eastAsia="Times New Roman" w:hAnsi="Segoe UI" w:cs="Segoe UI"/>
-          <w:color w:val="000000"/>
-          <w:sz w:val="18"/>
-          <w:szCs w:val="18"/>
-        </w:rPr>
-      </w:pPr>
-      <w:r>
-        <w:rPr>
-          <w:rFonts w:ascii="Arial" w:eastAsia="Times New Roman" w:hAnsi="Arial" w:cs="Arial"/>
+        </w:rPr>
+        <w:t xml:space="preserve">Microsoft Teams </w:t>
+      </w:r>
+      <w:r>
+        <w:rPr>
+          <w:color w:val="252424"/>
+          <w:sz w:val="36"/>
+          <w:szCs w:val="36"/>
+        </w:rPr>
+        <w:t xml:space="preserve"> 25 January 2024 NBAC TSC </w:t>
+      </w:r>
+      <w:r>
+        <w:rPr>
+          <w:color w:val="252424"/>
+          <w:sz w:val="36"/>
+          <w:szCs w:val="36"/>
+        </w:rPr>
+        <w:t>meeting</w:t>
+      </w:r>
+      <w:r>
+        <w:t xml:space="preserve"> </w:t>
+      </w:r>
+    </w:p>
+    <w:p>
+      <w:pPr>
+        <w:rPr>
+          <w:b/>
+          <w:bCs/>
+        </w:rPr>
+      </w:pPr>
+      <w:r>
+        <w:rPr>
           <w:b/>
           <w:bCs/>
           <w:color w:val="252424"/>
           <w:sz w:val="21"/>
           <w:szCs w:val="21"/>
-          <w:bdr w:val="none" w:sz="0" w:space="0" w:color="auto" w:frame="1"/>
         </w:rPr>
         <w:t>Join on your computer, mobile app or room device</w:t>
       </w:r>
       <w:r>
         <w:rPr>
-          <w:rFonts w:ascii="Arial" w:eastAsia="Times New Roman" w:hAnsi="Arial" w:cs="Arial"/>
           <w:b/>
           <w:bCs/>
-          <w:color w:val="000000"/>
-          <w:sz w:val="24"/>
-          <w:szCs w:val="24"/>
-          <w:bdr w:val="none" w:sz="0" w:space="0" w:color="auto" w:frame="1"/>
-        </w:rPr>
-        <w:t>  </w:t>
-      </w:r>
-      <w:r>
-        <w:rPr>
-          <w:rFonts w:ascii="Arial" w:eastAsia="Times New Roman" w:hAnsi="Arial" w:cs="Arial"/>
-          <w:color w:val="000000"/>
-          <w:bdr w:val="none" w:sz="0" w:space="0" w:color="auto" w:frame="1"/>
-        </w:rPr>
-        <w:t> </w:t>
-      </w:r>
-    </w:p>
-    <w:p>
-      <w:pPr>
-        <w:shd w:val="clear" w:color="auto" w:fill="FFFFFF"/>
-        <w:spacing w:after="0" w:line="240" w:lineRule="auto"/>
-        <w:rPr>
-          <w:rFonts w:ascii="Segoe UI" w:eastAsia="Times New Roman" w:hAnsi="Segoe UI" w:cs="Segoe UI"/>
-          <w:color w:val="000000"/>
-          <w:sz w:val="18"/>
-          <w:szCs w:val="18"/>
-        </w:rPr>
-      </w:pPr>
-      <w:r>
-        <w:rPr>
-          <w:rFonts w:ascii="Arial" w:eastAsia="Times New Roman" w:hAnsi="Arial" w:cs="Arial"/>
-          <w:color w:val="000000"/>
-          <w:sz w:val="24"/>
-          <w:szCs w:val="24"/>
-          <w:bdr w:val="none" w:sz="0" w:space="0" w:color="auto" w:frame="1"/>
-        </w:rPr>
-        <w:t>  </w:t>
-      </w:r>
-      <w:r>
-        <w:rPr>
-          <w:rFonts w:ascii="Arial" w:eastAsia="Times New Roman" w:hAnsi="Arial" w:cs="Arial"/>
-          <w:color w:val="000000"/>
-          <w:bdr w:val="none" w:sz="0" w:space="0" w:color="auto" w:frame="1"/>
-        </w:rPr>
-        <w:t> </w:t>
-      </w:r>
-    </w:p>
-    <w:p>
-      <w:pPr>
-        <w:shd w:val="clear" w:color="auto" w:fill="FFFFFF"/>
-        <w:spacing w:after="0" w:line="240" w:lineRule="auto"/>
-        <w:rPr>
-          <w:rFonts w:ascii="Segoe UI" w:eastAsia="Times New Roman" w:hAnsi="Segoe UI" w:cs="Segoe UI"/>
-          <w:color w:val="000000"/>
-          <w:sz w:val="18"/>
-          <w:szCs w:val="18"/>
-        </w:rPr>
-      </w:pPr>
-      <w:r>
-        <w:rPr>
-          <w:rFonts w:ascii="Arial" w:eastAsia="Times New Roman" w:hAnsi="Arial" w:cs="Arial"/>
+        </w:rPr>
+        <w:t xml:space="preserve"> </w:t>
+      </w:r>
+    </w:p>
+    <w:p>
+      <w:hyperlink r:id="rId9" w:history="1">
+        <w:r>
+          <w:rPr>
+            <w:rStyle w:val="Hyperlink"/>
+            <w:rFonts w:ascii="Segoe UI Semibold" w:hAnsi="Segoe UI Semibold" w:cs="Segoe UI Semibold"/>
+            <w:color w:val="6264A7"/>
+            <w:sz w:val="21"/>
+            <w:szCs w:val="21"/>
+          </w:rPr>
+          <w:t>Click here to join the meeting</w:t>
+        </w:r>
+      </w:hyperlink>
+      <w:r>
+        <w:t xml:space="preserve"> </w:t>
+      </w:r>
+    </w:p>
+    <w:p>
+      <w:r>
+        <w:rPr>
           <w:b/>
           <w:bCs/>
           <w:color w:val="252424"/>
           <w:sz w:val="21"/>
           <w:szCs w:val="21"/>
-          <w:bdr w:val="none" w:sz="0" w:space="0" w:color="auto" w:frame="1"/>
         </w:rPr>
         <w:t>Or call in (audio only)</w:t>
       </w:r>
       <w:r>
-        <w:rPr>
-          <w:rFonts w:ascii="Arial" w:eastAsia="Times New Roman" w:hAnsi="Arial" w:cs="Arial"/>
-          <w:color w:val="000000"/>
-          <w:sz w:val="24"/>
-          <w:szCs w:val="24"/>
-          <w:bdr w:val="none" w:sz="0" w:space="0" w:color="auto" w:frame="1"/>
-        </w:rPr>
-        <w:t>  </w:t>
-      </w:r>
-      <w:r>
-        <w:rPr>
-          <w:rFonts w:ascii="Arial" w:eastAsia="Times New Roman" w:hAnsi="Arial" w:cs="Arial"/>
-          <w:color w:val="000000"/>
-          <w:bdr w:val="none" w:sz="0" w:space="0" w:color="auto" w:frame="1"/>
-        </w:rPr>
-        <w:t> </w:t>
-      </w:r>
-    </w:p>
-    <w:p>
-      <w:pPr>
-        <w:shd w:val="clear" w:color="auto" w:fill="FFFFFF"/>
-        <w:spacing w:after="0" w:line="240" w:lineRule="auto"/>
-        <w:rPr>
-          <w:rFonts w:ascii="Segoe UI" w:eastAsia="Times New Roman" w:hAnsi="Segoe UI" w:cs="Segoe UI"/>
-          <w:color w:val="000000"/>
-          <w:sz w:val="18"/>
-          <w:szCs w:val="18"/>
-        </w:rPr>
-      </w:pPr>
-      <w:r>
-        <w:rPr>
-          <w:rFonts w:ascii="Arial" w:eastAsia="Times New Roman" w:hAnsi="Arial" w:cs="Arial"/>
-          <w:color w:val="6264A7"/>
-          <w:sz w:val="21"/>
-          <w:szCs w:val="21"/>
-          <w:bdr w:val="none" w:sz="0" w:space="0" w:color="auto" w:frame="1"/>
-        </w:rPr>
-        <w:t>+1 410-874-6749,,499668298#</w:t>
-      </w:r>
-      <w:r>
-        <w:rPr>
-          <w:rFonts w:ascii="Arial" w:eastAsia="Times New Roman" w:hAnsi="Arial" w:cs="Arial"/>
-          <w:color w:val="000000"/>
-          <w:sz w:val="24"/>
-          <w:szCs w:val="24"/>
-          <w:bdr w:val="none" w:sz="0" w:space="0" w:color="auto" w:frame="1"/>
-        </w:rPr>
-        <w:t> </w:t>
-      </w:r>
-      <w:r>
-        <w:rPr>
-          <w:rFonts w:ascii="Arial" w:eastAsia="Times New Roman" w:hAnsi="Arial" w:cs="Arial"/>
+        <w:t xml:space="preserve"> </w:t>
+      </w:r>
+    </w:p>
+    <w:p>
+      <w:hyperlink r:id="rId10" w:history="1">
+        <w:r>
+          <w:rPr>
+            <w:rStyle w:val="Hyperlink"/>
+            <w:color w:val="6264A7"/>
+            <w:sz w:val="21"/>
+            <w:szCs w:val="21"/>
+          </w:rPr>
+          <w:t>+1 410-874-6749,,499668298#</w:t>
+        </w:r>
+      </w:hyperlink>
+      <w:r>
+        <w:t xml:space="preserve"> </w:t>
+      </w:r>
+      <w:r>
+        <w:rPr>
           <w:color w:val="252424"/>
           <w:sz w:val="21"/>
           <w:szCs w:val="21"/>
-          <w:bdr w:val="none" w:sz="0" w:space="0" w:color="auto" w:frame="1"/>
-        </w:rPr>
-        <w:t>  United States, Odenton </w:t>
-      </w:r>
-      <w:r>
-        <w:rPr>
-          <w:rFonts w:ascii="Arial" w:eastAsia="Times New Roman" w:hAnsi="Arial" w:cs="Arial"/>
-          <w:color w:val="000000"/>
-          <w:sz w:val="24"/>
-          <w:szCs w:val="24"/>
-          <w:bdr w:val="none" w:sz="0" w:space="0" w:color="auto" w:frame="1"/>
-        </w:rPr>
-        <w:t> </w:t>
-      </w:r>
-      <w:r>
-        <w:rPr>
-          <w:rFonts w:ascii="Arial" w:eastAsia="Times New Roman" w:hAnsi="Arial" w:cs="Arial"/>
-          <w:color w:val="000000"/>
-          <w:bdr w:val="none" w:sz="0" w:space="0" w:color="auto" w:frame="1"/>
-        </w:rPr>
-        <w:t> </w:t>
-      </w:r>
-    </w:p>
-    <w:p>
-      <w:pPr>
-        <w:shd w:val="clear" w:color="auto" w:fill="FFFFFF"/>
-        <w:spacing w:after="0" w:line="240" w:lineRule="auto"/>
-        <w:rPr>
-          <w:rFonts w:ascii="Segoe UI" w:eastAsia="Times New Roman" w:hAnsi="Segoe UI" w:cs="Segoe UI"/>
-          <w:color w:val="000000"/>
-          <w:sz w:val="18"/>
-          <w:szCs w:val="18"/>
-        </w:rPr>
-      </w:pPr>
-      <w:r>
-        <w:rPr>
-          <w:rFonts w:ascii="Arial" w:eastAsia="Times New Roman" w:hAnsi="Arial" w:cs="Arial"/>
+        </w:rPr>
+        <w:t xml:space="preserve">  United States, Odenton </w:t>
+      </w:r>
+    </w:p>
+    <w:p>
+      <w:r>
+        <w:rPr>
           <w:color w:val="252424"/>
           <w:sz w:val="21"/>
           <w:szCs w:val="21"/>
-          <w:bdr w:val="none" w:sz="0" w:space="0" w:color="auto" w:frame="1"/>
-        </w:rPr>
-        <w:t>Phone Conference ID: </w:t>
-      </w:r>
-      <w:r>
-        <w:rPr>
-          <w:rFonts w:ascii="Arial" w:eastAsia="Times New Roman" w:hAnsi="Arial" w:cs="Arial"/>
+        </w:rPr>
+        <w:t xml:space="preserve">Phone Conference ID: </w:t>
+      </w:r>
+      <w:r>
+        <w:rPr>
           <w:color w:val="252424"/>
+        </w:rPr>
+        <w:t xml:space="preserve">499 668 298# </w:t>
+      </w:r>
+    </w:p>
+    <w:p>
+      <w:hyperlink r:id="rId11" w:history="1">
+        <w:r>
+          <w:rPr>
+            <w:rStyle w:val="Hyperlink"/>
+            <w:rFonts w:ascii="Segoe UI" w:hAnsi="Segoe UI" w:cs="Segoe UI"/>
+            <w:color w:val="6264A7"/>
+            <w:sz w:val="21"/>
+            <w:szCs w:val="21"/>
+          </w:rPr>
+          <w:t>Find a local number</w:t>
+        </w:r>
+      </w:hyperlink>
+      <w:r>
+        <w:t xml:space="preserve"> | </w:t>
+      </w:r>
+      <w:hyperlink r:id="rId12" w:history="1">
+        <w:r>
+          <w:rPr>
+            <w:rStyle w:val="Hyperlink"/>
+            <w:color w:val="6264A7"/>
+            <w:sz w:val="21"/>
+            <w:szCs w:val="21"/>
+          </w:rPr>
+          <w:t>Reset PIN</w:t>
+        </w:r>
+      </w:hyperlink>
+      <w:r>
+        <w:t xml:space="preserve"> </w:t>
+      </w:r>
+    </w:p>
+    <w:p>
+      <w:pPr>
+        <w:rPr>
+          <w:sz w:val="21"/>
+          <w:szCs w:val="21"/>
+        </w:rPr>
+      </w:pPr>
+      <w:r>
+        <w:rPr>
+          <w:sz w:val="21"/>
+          <w:szCs w:val="21"/>
+        </w:rPr>
+        <w:t xml:space="preserve">If this conference supports dial-in (e.g., shows a commercial number and conference ID), the following DSN numbers may also be used: East DSN 322-874-6739 | West DSN 322-874-6749 </w:t>
+      </w:r>
+    </w:p>
+    <w:p>
+      <w:pPr>
+        <w:rPr>
           <w:sz w:val="24"/>
           <w:szCs w:val="24"/>
-          <w:bdr w:val="none" w:sz="0" w:space="0" w:color="auto" w:frame="1"/>
-        </w:rPr>
-        <w:t>499 668 298# </w:t>
-      </w:r>
-      <w:r>
-        <w:rPr>
-          <w:rFonts w:ascii="Arial" w:eastAsia="Times New Roman" w:hAnsi="Arial" w:cs="Arial"/>
-          <w:color w:val="000000"/>
-          <w:sz w:val="24"/>
-          <w:szCs w:val="24"/>
-          <w:bdr w:val="none" w:sz="0" w:space="0" w:color="auto" w:frame="1"/>
-        </w:rPr>
-        <w:t> </w:t>
-      </w:r>
-      <w:r>
-        <w:rPr>
-          <w:rFonts w:ascii="Arial" w:eastAsia="Times New Roman" w:hAnsi="Arial" w:cs="Arial"/>
-          <w:color w:val="000000"/>
-          <w:bdr w:val="none" w:sz="0" w:space="0" w:color="auto" w:frame="1"/>
-        </w:rPr>
-        <w:t> </w:t>
-      </w:r>
-    </w:p>
-    <w:p/>
+        </w:rPr>
+      </w:pPr>
+      <w:hyperlink r:id="rId13" w:history="1">
+        <w:r>
+          <w:rPr>
+            <w:rStyle w:val="Hyperlink"/>
+            <w:rFonts w:ascii="Segoe UI" w:hAnsi="Segoe UI" w:cs="Segoe UI"/>
+            <w:color w:val="6264A7"/>
+            <w:sz w:val="21"/>
+            <w:szCs w:val="21"/>
+          </w:rPr>
+          <w:t>Learn More</w:t>
+        </w:r>
+      </w:hyperlink>
+      <w:r>
+        <w:t xml:space="preserve"> | </w:t>
+      </w:r>
+      <w:hyperlink r:id="rId14" w:history="1">
+        <w:r>
+          <w:rPr>
+            <w:rStyle w:val="Hyperlink"/>
+            <w:rFonts w:ascii="Segoe UI" w:hAnsi="Segoe UI" w:cs="Segoe UI"/>
+            <w:color w:val="6264A7"/>
+            <w:sz w:val="21"/>
+            <w:szCs w:val="21"/>
+          </w:rPr>
+          <w:t>Meeting options</w:t>
+        </w:r>
+      </w:hyperlink>
+      <w:r>
+        <w:t xml:space="preserve"> </w:t>
+      </w:r>
+    </w:p>
+    <w:p>
+      <w:pPr>
+        <w:shd w:val="clear" w:color="auto" w:fill="FFFFFF"/>
+        <w:spacing w:after="0" w:line="240" w:lineRule="auto"/>
+        <w:rPr>
+          <w:rFonts w:ascii="Segoe UI" w:eastAsia="Times New Roman" w:hAnsi="Segoe UI" w:cs="Segoe UI"/>
+          <w:color w:val="000000"/>
+          <w:sz w:val="18"/>
+          <w:szCs w:val="18"/>
+        </w:rPr>
+      </w:pPr>
+    </w:p>
     <w:sectPr>
-      <w:headerReference w:type="even" r:id="rId9"/>
-      <w:headerReference w:type="default" r:id="rId10"/>
-      <w:footerReference w:type="even" r:id="rId11"/>
-      <w:footerReference w:type="default" r:id="rId12"/>
-      <w:headerReference w:type="first" r:id="rId13"/>
-      <w:footerReference w:type="first" r:id="rId14"/>
+      <w:headerReference w:type="even" r:id="rId15"/>
+      <w:headerReference w:type="default" r:id="rId16"/>
+      <w:footerReference w:type="even" r:id="rId17"/>
+      <w:footerReference w:type="default" r:id="rId18"/>
+      <w:headerReference w:type="first" r:id="rId19"/>
+      <w:footerReference w:type="first" r:id="rId20"/>
       <w:pgSz w:w="12240" w:h="15840"/>
       <w:pgMar w:top="1440" w:right="1440" w:bottom="1440" w:left="1440" w:header="720" w:footer="720" w:gutter="0"/>
       <w:cols w:space="720"/>

</xml_diff>